<commit_message>
fix some TexMath and regenerate
</commit_message>
<xml_diff>
--- a/20230115_気体の内部エネルギー/02_energy.docx
+++ b/20230115_気体の内部エネルギー/02_energy.docx
@@ -32,27 +32,45 @@
       <w:r>
         <w:t xml:space="preserve">粒子(質量</w:t>
       </w:r>
+      <w:r>
+        <w:t xml:space="preserve"> </w:t>
+      </w:r>
       <m:oMath>
         <m:r>
           <m:t>m</m:t>
         </m:r>
       </m:oMath>
       <w:r>
+        <w:t xml:space="preserve"> </w:t>
+      </w:r>
+      <w:r>
         <w:t xml:space="preserve">, 速度</w:t>
       </w:r>
+      <w:r>
+        <w:t xml:space="preserve"> </w:t>
+      </w:r>
       <m:oMath>
         <m:r>
           <m:t>v</m:t>
         </m:r>
       </m:oMath>
       <w:r>
+        <w:t xml:space="preserve"> </w:t>
+      </w:r>
+      <w:r>
         <w:t xml:space="preserve">)が壁面(面積</w:t>
       </w:r>
+      <w:r>
+        <w:t xml:space="preserve"> </w:t>
+      </w:r>
       <m:oMath>
         <m:r>
           <m:t>S</m:t>
         </m:r>
       </m:oMath>
+      <w:r>
+        <w:t xml:space="preserve"> </w:t>
+      </w:r>
       <w:r>
         <w:t xml:space="preserve">)に完全弾性衝突で衝突したときの力積を考える．</w:t>
       </w:r>
@@ -64,13 +82,22 @@
       <w:r>
         <w:t xml:space="preserve">壁面が粒子から受けた力積の</w:t>
       </w:r>
+      <w:r>
+        <w:t xml:space="preserve"> </w:t>
+      </w:r>
       <m:oMath>
         <m:r>
           <m:t>x</m:t>
         </m:r>
       </m:oMath>
       <w:r>
+        <w:t xml:space="preserve"> </w:t>
+      </w:r>
+      <w:r>
         <w:t xml:space="preserve">成分の大きさ</w:t>
+      </w:r>
+      <w:r>
+        <w:t xml:space="preserve"> </w:t>
       </w:r>
       <m:oMath>
         <m:sSub>
@@ -87,6 +114,9 @@
         </m:sSub>
       </m:oMath>
       <w:r>
+        <w:t xml:space="preserve"> </w:t>
+      </w:r>
+      <w:r>
         <w:t xml:space="preserve">は，</w:t>
       </w:r>
     </w:p>
@@ -148,13 +178,22 @@
       <w:r>
         <w:t xml:space="preserve">壁面を底面とする高さ</w:t>
       </w:r>
+      <w:r>
+        <w:t xml:space="preserve"> </w:t>
+      </w:r>
       <m:oMath>
         <m:r>
           <m:t>L</m:t>
         </m:r>
       </m:oMath>
       <w:r>
+        <w:t xml:space="preserve"> </w:t>
+      </w:r>
+      <w:r>
         <w:t xml:space="preserve">の容器において，壁面に衝突する回数</w:t>
+      </w:r>
+      <w:r>
+        <w:t xml:space="preserve"> </w:t>
       </w:r>
       <m:oMath>
         <m:sSub>
@@ -170,6 +209,9 @@
           </m:sub>
         </m:sSub>
       </m:oMath>
+      <w:r>
+        <w:t xml:space="preserve"> </w:t>
+      </w:r>
       <w:r>
         <w:t xml:space="preserve">は</w:t>
       </w:r>
@@ -340,6 +382,9 @@
       <w:r>
         <w:t xml:space="preserve">よって，「壁面が1つの粒子から受ける力積</w:t>
       </w:r>
+      <w:r>
+        <w:t xml:space="preserve"> </w:t>
+      </w:r>
       <m:oMath>
         <m:sSub>
           <m:e>
@@ -354,6 +399,9 @@
           </m:sub>
         </m:sSub>
       </m:oMath>
+      <w:r>
+        <w:t xml:space="preserve"> </w:t>
+      </w:r>
       <w:r>
         <w:t xml:space="preserve">」は，</w:t>
       </w:r>
@@ -536,6 +584,9 @@
         </m:r>
       </m:oMath>
       <w:r>
+        <w:t xml:space="preserve"> </w:t>
+      </w:r>
+      <w:r>
         <w:t xml:space="preserve">molの粒子の個数を</w:t>
       </w:r>
       <m:oMath>
@@ -602,13 +653,22 @@
       <w:r>
         <w:t xml:space="preserve">なので，「壁面が</w:t>
       </w:r>
+      <w:r>
+        <w:t xml:space="preserve"> </w:t>
+      </w:r>
       <m:oMath>
         <m:r>
           <m:t>n</m:t>
         </m:r>
       </m:oMath>
       <w:r>
+        <w:t xml:space="preserve"> </w:t>
+      </w:r>
+      <w:r>
         <w:t xml:space="preserve">molの粒子から受ける力積</w:t>
+      </w:r>
+      <w:r>
+        <w:t xml:space="preserve"> </w:t>
       </w:r>
       <m:oMath>
         <m:sSub>
@@ -624,6 +684,9 @@
           </m:sub>
         </m:sSub>
       </m:oMath>
+      <w:r>
+        <w:t xml:space="preserve"> </w:t>
+      </w:r>
       <w:r>
         <w:t xml:space="preserve">」は，</w:t>
       </w:r>
@@ -833,6 +896,9 @@
       <w:r>
         <w:t xml:space="preserve">この力積</w:t>
       </w:r>
+      <w:r>
+        <w:t xml:space="preserve"> </w:t>
+      </w:r>
       <m:oMath>
         <m:sSub>
           <m:e>
@@ -848,21 +914,36 @@
         </m:sSub>
       </m:oMath>
       <w:r>
+        <w:t xml:space="preserve"> </w:t>
+      </w:r>
+      <w:r>
         <w:t xml:space="preserve">は，「</w:t>
       </w:r>
+      <w:r>
+        <w:t xml:space="preserve"> </w:t>
+      </w:r>
       <m:oMath>
         <m:r>
           <m:t>n</m:t>
         </m:r>
       </m:oMath>
       <w:r>
+        <w:t xml:space="preserve"> </w:t>
+      </w:r>
+      <w:r>
         <w:t xml:space="preserve">molの粒子からなる気体が壁面を押す力</w:t>
       </w:r>
+      <w:r>
+        <w:t xml:space="preserve"> </w:t>
+      </w:r>
       <m:oMath>
         <m:r>
           <m:t>F</m:t>
         </m:r>
       </m:oMath>
+      <w:r>
+        <w:t xml:space="preserve"> </w:t>
+      </w:r>
       <w:r>
         <w:t xml:space="preserve">」と同義である．</w:t>
       </w:r>
@@ -929,13 +1010,22 @@
         </m:f>
       </m:oMath>
       <w:r>
+        <w:t xml:space="preserve"> </w:t>
+      </w:r>
+      <w:r>
         <w:t xml:space="preserve">であることを踏まえると，「気体の圧力</w:t>
       </w:r>
+      <w:r>
+        <w:t xml:space="preserve"> </w:t>
+      </w:r>
       <m:oMath>
         <m:r>
           <m:t>p</m:t>
         </m:r>
       </m:oMath>
+      <w:r>
+        <w:t xml:space="preserve"> </w:t>
+      </w:r>
       <w:r>
         <w:t xml:space="preserve">」は</w:t>
       </w:r>
@@ -1140,14 +1230,23 @@
       <w:r>
         <w:t xml:space="preserve">ここまでは</w:t>
       </w:r>
+      <w:r>
+        <w:t xml:space="preserve"> </w:t>
+      </w:r>
       <m:oMath>
         <m:r>
           <m:t>x</m:t>
         </m:r>
       </m:oMath>
       <w:r>
+        <w:t xml:space="preserve"> </w:t>
+      </w:r>
+      <w:r>
         <w:t xml:space="preserve">方向についてのみ考えたが，これらの反応は</w:t>
       </w:r>
+      <w:r>
+        <w:t xml:space="preserve"> </w:t>
+      </w:r>
       <m:oMath>
         <m:r>
           <m:t>y</m:t>
@@ -1162,6 +1261,9 @@
           <m:t>z</m:t>
         </m:r>
       </m:oMath>
+      <w:r>
+        <w:t xml:space="preserve"> </w:t>
+      </w:r>
       <w:r>
         <w:t xml:space="preserve">方向についてもそれぞれ成立しているはずである．</w:t>
       </w:r>
@@ -1173,13 +1275,22 @@
       <w:r>
         <w:t xml:space="preserve">気体分子の速度</w:t>
       </w:r>
+      <w:r>
+        <w:t xml:space="preserve"> </w:t>
+      </w:r>
       <m:oMath>
         <m:r>
           <m:t>v</m:t>
         </m:r>
       </m:oMath>
       <w:r>
+        <w:t xml:space="preserve"> </w:t>
+      </w:r>
+      <w:r>
         <w:t xml:space="preserve">の二乗平均</w:t>
+      </w:r>
+      <w:r>
+        <w:t xml:space="preserve"> </w:t>
       </w:r>
       <m:oMath>
         <m:bar>
@@ -1202,6 +1313,9 @@
           </m:e>
         </m:bar>
       </m:oMath>
+      <w:r>
+        <w:t xml:space="preserve"> </w:t>
+      </w:r>
       <w:r>
         <w:t xml:space="preserve">は，</w:t>
       </w:r>
@@ -1603,21 +1717,36 @@
       <w:r>
         <w:t xml:space="preserve">となる．また，粒子が飛び回る容器(底面</w:t>
       </w:r>
+      <w:r>
+        <w:t xml:space="preserve"> </w:t>
+      </w:r>
       <m:oMath>
         <m:r>
           <m:t>S</m:t>
         </m:r>
       </m:oMath>
       <w:r>
+        <w:t xml:space="preserve"> </w:t>
+      </w:r>
+      <w:r>
         <w:t xml:space="preserve">, 高さ</w:t>
       </w:r>
+      <w:r>
+        <w:t xml:space="preserve"> </w:t>
+      </w:r>
       <m:oMath>
         <m:r>
           <m:t>L</m:t>
         </m:r>
       </m:oMath>
       <w:r>
+        <w:t xml:space="preserve"> </w:t>
+      </w:r>
+      <w:r>
         <w:t xml:space="preserve">)の体積を</w:t>
+      </w:r>
+      <w:r>
+        <w:t xml:space="preserve"> </w:t>
       </w:r>
       <m:oMath>
         <m:r>
@@ -1653,13 +1782,22 @@
         </m:d>
       </m:oMath>
       <w:r>
+        <w:t xml:space="preserve"> </w:t>
+      </w:r>
+      <w:r>
         <w:t xml:space="preserve">とすると「気体の圧力</w:t>
       </w:r>
+      <w:r>
+        <w:t xml:space="preserve"> </w:t>
+      </w:r>
       <m:oMath>
         <m:r>
           <m:t>p</m:t>
         </m:r>
       </m:oMath>
+      <w:r>
+        <w:t xml:space="preserve"> </w:t>
+      </w:r>
       <w:r>
         <w:t xml:space="preserve">」は</w:t>
       </w:r>
@@ -1889,6 +2027,9 @@
       <w:r>
         <w:t xml:space="preserve">となる．これを運動エネルギーの式</w:t>
       </w:r>
+      <w:r>
+        <w:t xml:space="preserve"> </w:t>
+      </w:r>
       <m:oMath>
         <m:r>
           <m:t>K</m:t>
@@ -1930,6 +2071,9 @@
           </m:sup>
         </m:sSup>
       </m:oMath>
+      <w:r>
+        <w:t xml:space="preserve"> </w:t>
+      </w:r>
       <w:r>
         <w:t xml:space="preserve">を参考に変形すると，</w:t>
       </w:r>
@@ -2092,19 +2236,31 @@
       <w:r>
         <w:t xml:space="preserve">気体の内部エネルギー</w:t>
       </w:r>
+      <w:r>
+        <w:t xml:space="preserve"> </w:t>
+      </w:r>
       <m:oMath>
         <m:r>
           <m:t>U</m:t>
         </m:r>
       </m:oMath>
       <w:r>
+        <w:t xml:space="preserve"> </w:t>
+      </w:r>
+      <w:r>
         <w:t xml:space="preserve">は，構成する分子の運動エネルギー</w:t>
       </w:r>
+      <w:r>
+        <w:t xml:space="preserve"> </w:t>
+      </w:r>
       <m:oMath>
         <m:r>
           <m:t>K</m:t>
         </m:r>
       </m:oMath>
+      <w:r>
+        <w:t xml:space="preserve"> </w:t>
+      </w:r>
       <w:r>
         <w:t xml:space="preserve">であるため，</w:t>
       </w:r>
@@ -2235,6 +2391,9 @@
       <w:r>
         <w:t xml:space="preserve">となる．ボイル-シャルルの法則から導出される理想気体の状態方程式</w:t>
       </w:r>
+      <w:r>
+        <w:t xml:space="preserve"> </w:t>
+      </w:r>
       <m:oMath>
         <m:r>
           <m:t>p</m:t>
@@ -2258,6 +2417,9 @@
           <m:t>T</m:t>
         </m:r>
       </m:oMath>
+      <w:r>
+        <w:t xml:space="preserve"> </w:t>
+      </w:r>
       <w:r>
         <w:t xml:space="preserve">が適用される範囲においては，</w:t>
       </w:r>
@@ -2456,6 +2618,9 @@
       <w:r>
         <w:t xml:space="preserve">と式変形ができる．このとき，</w:t>
       </w:r>
+      <w:r>
+        <w:t xml:space="preserve"> </w:t>
+      </w:r>
       <m:oMath>
         <m:r>
           <m:t>R</m:t>
@@ -2480,8 +2645,14 @@
         </m:sSub>
       </m:oMath>
       <w:r>
+        <w:t xml:space="preserve"> </w:t>
+      </w:r>
+      <w:r>
         <w:t xml:space="preserve">はいずれも</w:t>
       </w:r>
+      <w:r>
+        <w:t xml:space="preserve"> </w:t>
+      </w:r>
       <m:oMath>
         <m:r>
           <m:t>気</m:t>
@@ -2497,8 +2668,14 @@
         </m:r>
       </m:oMath>
       <w:r>
+        <w:t xml:space="preserve"> </w:t>
+      </w:r>
+      <w:r>
         <w:t xml:space="preserve">と</w:t>
       </w:r>
+      <w:r>
+        <w:t xml:space="preserve"> </w:t>
+      </w:r>
       <m:oMath>
         <m:r>
           <m:t>ア</m:t>
@@ -2519,6 +2696,9 @@
           <m:t>数</m:t>
         </m:r>
       </m:oMath>
+      <w:r>
+        <w:t xml:space="preserve"> </w:t>
+      </w:r>
       <w:r>
         <w:t xml:space="preserve">で定数</w:t>
       </w:r>
@@ -3316,7 +3496,10 @@
   <w:style w:type="character" w:customStyle="1" w:styleId="ImportTok">
     <w:name w:val="ImportTok"/>
     <w:basedOn w:val="VerbatimChar"/>
-    <w:rPr/>
+    <w:rPr>
+      <w:color w:val="008000"/>
+      <w:b/>
+    </w:rPr>
   </w:style>
   <w:style w:type="character" w:customStyle="1" w:styleId="CommentTok">
     <w:name w:val="CommentTok"/>
@@ -3391,7 +3574,9 @@
   <w:style w:type="character" w:customStyle="1" w:styleId="BuiltInTok">
     <w:name w:val="BuiltInTok"/>
     <w:basedOn w:val="VerbatimChar"/>
-    <w:rPr/>
+    <w:rPr>
+      <w:color w:val="008000"/>
+    </w:rPr>
   </w:style>
   <w:style w:type="character" w:customStyle="1" w:styleId="ExtensionTok">
     <w:name w:val="ExtensionTok"/>

</xml_diff>

<commit_message>
fix a last TexMath mistake and regenerate
</commit_message>
<xml_diff>
--- a/20230115_気体の内部エネルギー/02_energy.docx
+++ b/20230115_気体の内部エネルギー/02_energy.docx
@@ -597,6 +597,9 @@
       <w:r>
         <w:t xml:space="preserve">とすると(</w:t>
       </w:r>
+      <w:r>
+        <w:t xml:space="preserve"> </w:t>
+      </w:r>
       <m:oMath>
         <m:sSub>
           <m:e>
@@ -611,6 +614,9 @@
           </m:sub>
         </m:sSub>
       </m:oMath>
+      <w:r>
+        <w:t xml:space="preserve"> </w:t>
+      </w:r>
       <w:r>
         <w:t xml:space="preserve">:アボガドロ数)</w:t>
       </w:r>

</xml_diff>

<commit_message>
fix a footnote TexMath mistake and regenerate
</commit_message>
<xml_diff>
--- a/20230115_気体の内部エネルギー/02_energy.docx
+++ b/20230115_気体の内部エネルギー/02_energy.docx
@@ -2794,7 +2794,13 @@
         </m:f>
       </m:oMath>
       <w:r>
+        <w:t xml:space="preserve"> </w:t>
+      </w:r>
+      <w:r>
         <w:t xml:space="preserve">をボルツマン定数</w:t>
+      </w:r>
+      <w:r>
+        <w:t xml:space="preserve"> </w:t>
       </w:r>
       <m:oMath>
         <m:r>
@@ -2835,6 +2841,9 @@
           </m:e>
         </m:d>
       </m:oMath>
+      <w:r>
+        <w:t xml:space="preserve"> </w:t>
+      </w:r>
       <w:r>
         <w:t xml:space="preserve">とすることが多い</w:t>
       </w:r>

</xml_diff>